<commit_message>
Updated the Use Cases file
</commit_message>
<xml_diff>
--- a/Hardcopy Assignments/Use Cases.docx
+++ b/Hardcopy Assignments/Use Cases.docx
@@ -22,8 +22,6 @@
         </w:rPr>
         <w:t xml:space="preserve"> </w:t>
       </w:r>
-      <w:bookmarkStart w:id="0" w:name="_GoBack"/>
-      <w:bookmarkEnd w:id="0"/>
       <w:r>
         <w:rPr>
           <w:rFonts w:asciiTheme="minorBidi" w:hAnsiTheme="minorBidi"/>
@@ -466,7 +464,14 @@
           <w:b/>
           <w:bCs/>
         </w:rPr>
-        <w:t>Variation #2: user clicks discard</w:t>
+        <w:t xml:space="preserve">Variation #2: user clicks </w:t>
+      </w:r>
+      <w:r>
+        <w:rPr>
+          <w:b/>
+          <w:bCs/>
+        </w:rPr>
+        <w:t>“Cancel”</w:t>
       </w:r>
     </w:p>
     <w:p>
@@ -490,7 +495,13 @@
         </w:numPr>
       </w:pPr>
       <w:r>
-        <w:t>User clicks the “Discard” button</w:t>
+        <w:t>User clicks the “</w:t>
+      </w:r>
+      <w:r>
+        <w:t>Cancel</w:t>
+      </w:r>
+      <w:r>
+        <w:t>” button</w:t>
       </w:r>
     </w:p>
     <w:p>
@@ -3744,6 +3755,574 @@
       </w:tr>
     </w:tbl>
     <w:p/>
+    <w:p>
+      <w:pPr>
+        <w:rPr>
+          <w:b/>
+          <w:bCs/>
+        </w:rPr>
+      </w:pPr>
+      <w:r>
+        <w:rPr>
+          <w:b/>
+          <w:bCs/>
+        </w:rPr>
+        <w:t>Variation #1: user selects another file</w:t>
+      </w:r>
+    </w:p>
+    <w:p>
+      <w:pPr>
+        <w:pStyle w:val="ListParagraph"/>
+        <w:numPr>
+          <w:ilvl w:val="1"/>
+          <w:numId w:val="11"/>
+        </w:numPr>
+      </w:pPr>
+      <w:r>
+        <w:t>Start at step 2</w:t>
+      </w:r>
+    </w:p>
+    <w:p>
+      <w:pPr>
+        <w:pStyle w:val="ListParagraph"/>
+        <w:numPr>
+          <w:ilvl w:val="1"/>
+          <w:numId w:val="11"/>
+        </w:numPr>
+      </w:pPr>
+      <w:r>
+        <w:t xml:space="preserve">User selects another file </w:t>
+      </w:r>
+    </w:p>
+    <w:p>
+      <w:pPr>
+        <w:pStyle w:val="ListParagraph"/>
+        <w:numPr>
+          <w:ilvl w:val="1"/>
+          <w:numId w:val="11"/>
+        </w:numPr>
+      </w:pPr>
+      <w:r>
+        <w:t>System displays a warning message: “</w:t>
+      </w:r>
+      <w:r>
+        <w:rPr>
+          <w:i/>
+          <w:iCs/>
+        </w:rPr>
+        <w:t>This file does not contain recurring events! Please select ‘input.txt’”</w:t>
+      </w:r>
+    </w:p>
+    <w:p/>
+    <w:p>
+      <w:pPr>
+        <w:rPr>
+          <w:b/>
+          <w:bCs/>
+        </w:rPr>
+      </w:pPr>
+      <w:r>
+        <w:rPr>
+          <w:b/>
+          <w:bCs/>
+        </w:rPr>
+        <w:t>Variation #2: user clicks “From File” after the events have been already loaded</w:t>
+      </w:r>
+    </w:p>
+    <w:p>
+      <w:pPr>
+        <w:pStyle w:val="ListParagraph"/>
+        <w:numPr>
+          <w:ilvl w:val="1"/>
+          <w:numId w:val="12"/>
+        </w:numPr>
+        <w:rPr>
+          <w:b/>
+          <w:bCs/>
+        </w:rPr>
+      </w:pPr>
+      <w:r>
+        <w:t xml:space="preserve">User carries out </w:t>
+      </w:r>
+      <w:r>
+        <w:rPr>
+          <w:b/>
+          <w:bCs/>
+        </w:rPr>
+        <w:t>Load recurring events</w:t>
+      </w:r>
+    </w:p>
+    <w:p>
+      <w:pPr>
+        <w:pStyle w:val="ListParagraph"/>
+        <w:numPr>
+          <w:ilvl w:val="1"/>
+          <w:numId w:val="12"/>
+        </w:numPr>
+        <w:rPr>
+          <w:b/>
+          <w:bCs/>
+        </w:rPr>
+      </w:pPr>
+      <w:r>
+        <w:t>User clicks the “From File” button</w:t>
+      </w:r>
+    </w:p>
+    <w:p>
+      <w:pPr>
+        <w:pStyle w:val="ListParagraph"/>
+        <w:numPr>
+          <w:ilvl w:val="1"/>
+          <w:numId w:val="12"/>
+        </w:numPr>
+        <w:rPr>
+          <w:b/>
+          <w:bCs/>
+        </w:rPr>
+      </w:pPr>
+      <w:r>
+        <w:t>System displays a warning message: “</w:t>
+      </w:r>
+      <w:r>
+        <w:rPr>
+          <w:i/>
+          <w:iCs/>
+        </w:rPr>
+        <w:t>This file has already been loaded!”</w:t>
+      </w:r>
+    </w:p>
+    <w:p>
+      <w:pPr>
+        <w:rPr>
+          <w:b/>
+          <w:bCs/>
+        </w:rPr>
+      </w:pPr>
+    </w:p>
+    <w:p>
+      <w:pPr>
+        <w:rPr>
+          <w:b/>
+          <w:bCs/>
+        </w:rPr>
+      </w:pPr>
+      <w:r>
+        <w:rPr>
+          <w:b/>
+          <w:bCs/>
+        </w:rPr>
+        <w:t>Variation #3: user clicks “Cancel”</w:t>
+      </w:r>
+    </w:p>
+    <w:p>
+      <w:pPr>
+        <w:pStyle w:val="ListParagraph"/>
+        <w:numPr>
+          <w:ilvl w:val="1"/>
+          <w:numId w:val="13"/>
+        </w:numPr>
+      </w:pPr>
+      <w:r>
+        <w:t>Start at step 3</w:t>
+      </w:r>
+    </w:p>
+    <w:p>
+      <w:pPr>
+        <w:pStyle w:val="ListParagraph"/>
+        <w:numPr>
+          <w:ilvl w:val="1"/>
+          <w:numId w:val="13"/>
+        </w:numPr>
+      </w:pPr>
+      <w:r>
+        <w:t>User clicks the “Cancel” button</w:t>
+      </w:r>
+    </w:p>
+    <w:p>
+      <w:pPr>
+        <w:pStyle w:val="ListParagraph"/>
+        <w:numPr>
+          <w:ilvl w:val="1"/>
+          <w:numId w:val="13"/>
+        </w:numPr>
+      </w:pPr>
+      <w:r>
+        <w:t xml:space="preserve">System closes </w:t>
+      </w:r>
+      <w:r>
+        <w:t xml:space="preserve">the </w:t>
+      </w:r>
+      <w:r>
+        <w:t>prompt</w:t>
+      </w:r>
+    </w:p>
+    <w:p/>
+    <w:p>
+      <w:pPr>
+        <w:rPr>
+          <w:rFonts w:asciiTheme="minorBidi" w:hAnsiTheme="minorBidi"/>
+          <w:b/>
+          <w:bCs/>
+          <w:i/>
+          <w:iCs/>
+        </w:rPr>
+      </w:pPr>
+      <w:r>
+        <w:rPr>
+          <w:rFonts w:asciiTheme="minorBidi" w:hAnsiTheme="minorBidi"/>
+          <w:b/>
+          <w:bCs/>
+          <w:i/>
+          <w:iCs/>
+        </w:rPr>
+        <w:t xml:space="preserve">Use Case: Load </w:t>
+      </w:r>
+      <w:r>
+        <w:rPr>
+          <w:rFonts w:asciiTheme="minorBidi" w:hAnsiTheme="minorBidi"/>
+          <w:b/>
+          <w:bCs/>
+          <w:i/>
+          <w:iCs/>
+        </w:rPr>
+        <w:t>holidays</w:t>
+      </w:r>
+    </w:p>
+    <w:p>
+      <w:pPr>
+        <w:rPr>
+          <w:rFonts w:asciiTheme="minorBidi" w:hAnsiTheme="minorBidi"/>
+        </w:rPr>
+      </w:pPr>
+    </w:p>
+    <w:tbl>
+      <w:tblPr>
+        <w:tblStyle w:val="TableGrid"/>
+        <w:tblW w:w="0" w:type="auto"/>
+        <w:tblLook w:val="04A0" w:firstRow="1" w:lastRow="0" w:firstColumn="1" w:lastColumn="0" w:noHBand="0" w:noVBand="1"/>
+      </w:tblPr>
+      <w:tblGrid>
+        <w:gridCol w:w="900"/>
+        <w:gridCol w:w="4046"/>
+        <w:gridCol w:w="4404"/>
+      </w:tblGrid>
+      <w:tr>
+        <w:trPr>
+          <w:trHeight w:val="296"/>
+        </w:trPr>
+        <w:tc>
+          <w:tcPr>
+            <w:tcW w:w="900" w:type="dxa"/>
+          </w:tcPr>
+          <w:p>
+            <w:pPr>
+              <w:rPr>
+                <w:rFonts w:asciiTheme="minorBidi" w:hAnsiTheme="minorBidi"/>
+              </w:rPr>
+            </w:pPr>
+            <w:r>
+              <w:rPr>
+                <w:rFonts w:asciiTheme="minorBidi" w:hAnsiTheme="minorBidi"/>
+              </w:rPr>
+              <w:t>Steps</w:t>
+            </w:r>
+          </w:p>
+        </w:tc>
+        <w:tc>
+          <w:tcPr>
+            <w:tcW w:w="4046" w:type="dxa"/>
+          </w:tcPr>
+          <w:p>
+            <w:pPr>
+              <w:rPr>
+                <w:rFonts w:asciiTheme="minorBidi" w:hAnsiTheme="minorBidi"/>
+              </w:rPr>
+            </w:pPr>
+            <w:r>
+              <w:rPr>
+                <w:rFonts w:asciiTheme="minorBidi" w:hAnsiTheme="minorBidi"/>
+              </w:rPr>
+              <w:t>User’s Action</w:t>
+            </w:r>
+          </w:p>
+        </w:tc>
+        <w:tc>
+          <w:tcPr>
+            <w:tcW w:w="4404" w:type="dxa"/>
+          </w:tcPr>
+          <w:p>
+            <w:pPr>
+              <w:rPr>
+                <w:rFonts w:asciiTheme="minorBidi" w:hAnsiTheme="minorBidi"/>
+              </w:rPr>
+            </w:pPr>
+            <w:r>
+              <w:rPr>
+                <w:rFonts w:asciiTheme="minorBidi" w:hAnsiTheme="minorBidi"/>
+              </w:rPr>
+              <w:t>System’s Response</w:t>
+            </w:r>
+          </w:p>
+        </w:tc>
+      </w:tr>
+      <w:tr>
+        <w:tc>
+          <w:tcPr>
+            <w:tcW w:w="900" w:type="dxa"/>
+          </w:tcPr>
+          <w:p>
+            <w:pPr>
+              <w:rPr>
+                <w:rFonts w:asciiTheme="minorBidi" w:hAnsiTheme="minorBidi"/>
+              </w:rPr>
+            </w:pPr>
+            <w:r>
+              <w:rPr>
+                <w:rFonts w:asciiTheme="minorBidi" w:hAnsiTheme="minorBidi"/>
+              </w:rPr>
+              <w:t>1</w:t>
+            </w:r>
+          </w:p>
+        </w:tc>
+        <w:tc>
+          <w:tcPr>
+            <w:tcW w:w="4046" w:type="dxa"/>
+          </w:tcPr>
+          <w:p>
+            <w:pPr>
+              <w:rPr>
+                <w:rFonts w:asciiTheme="minorBidi" w:hAnsiTheme="minorBidi"/>
+              </w:rPr>
+            </w:pPr>
+            <w:r>
+              <w:rPr>
+                <w:rFonts w:asciiTheme="minorBidi" w:hAnsiTheme="minorBidi"/>
+              </w:rPr>
+              <w:t>User clicks the “</w:t>
+            </w:r>
+            <w:r>
+              <w:rPr>
+                <w:rFonts w:asciiTheme="minorBidi" w:hAnsiTheme="minorBidi"/>
+              </w:rPr>
+              <w:t>Load holidays</w:t>
+            </w:r>
+            <w:r>
+              <w:rPr>
+                <w:rFonts w:asciiTheme="minorBidi" w:hAnsiTheme="minorBidi"/>
+              </w:rPr>
+              <w:t>” button</w:t>
+            </w:r>
+          </w:p>
+        </w:tc>
+        <w:tc>
+          <w:tcPr>
+            <w:tcW w:w="4404" w:type="dxa"/>
+          </w:tcPr>
+          <w:p>
+            <w:pPr>
+              <w:rPr>
+                <w:rFonts w:asciiTheme="minorBidi" w:hAnsiTheme="minorBidi"/>
+              </w:rPr>
+            </w:pPr>
+          </w:p>
+        </w:tc>
+      </w:tr>
+      <w:tr>
+        <w:tc>
+          <w:tcPr>
+            <w:tcW w:w="900" w:type="dxa"/>
+          </w:tcPr>
+          <w:p>
+            <w:pPr>
+              <w:rPr>
+                <w:rFonts w:asciiTheme="minorBidi" w:hAnsiTheme="minorBidi"/>
+              </w:rPr>
+            </w:pPr>
+            <w:r>
+              <w:rPr>
+                <w:rFonts w:asciiTheme="minorBidi" w:hAnsiTheme="minorBidi"/>
+              </w:rPr>
+              <w:t>2</w:t>
+            </w:r>
+          </w:p>
+        </w:tc>
+        <w:tc>
+          <w:tcPr>
+            <w:tcW w:w="4046" w:type="dxa"/>
+          </w:tcPr>
+          <w:p>
+            <w:pPr>
+              <w:rPr>
+                <w:rFonts w:asciiTheme="minorBidi" w:hAnsiTheme="minorBidi"/>
+              </w:rPr>
+            </w:pPr>
+          </w:p>
+        </w:tc>
+        <w:tc>
+          <w:tcPr>
+            <w:tcW w:w="4404" w:type="dxa"/>
+          </w:tcPr>
+          <w:p>
+            <w:pPr>
+              <w:rPr>
+                <w:rFonts w:asciiTheme="minorBidi" w:hAnsiTheme="minorBidi"/>
+              </w:rPr>
+            </w:pPr>
+            <w:r>
+              <w:rPr>
+                <w:rFonts w:asciiTheme="minorBidi" w:hAnsiTheme="minorBidi"/>
+              </w:rPr>
+              <w:t xml:space="preserve">System prompts user to select </w:t>
+            </w:r>
+            <w:r>
+              <w:rPr>
+                <w:rFonts w:asciiTheme="minorBidi" w:hAnsiTheme="minorBidi"/>
+              </w:rPr>
+              <w:t>country</w:t>
+            </w:r>
+          </w:p>
+        </w:tc>
+      </w:tr>
+      <w:tr>
+        <w:tc>
+          <w:tcPr>
+            <w:tcW w:w="900" w:type="dxa"/>
+          </w:tcPr>
+          <w:p>
+            <w:pPr>
+              <w:rPr>
+                <w:rFonts w:asciiTheme="minorBidi" w:hAnsiTheme="minorBidi"/>
+              </w:rPr>
+            </w:pPr>
+            <w:r>
+              <w:rPr>
+                <w:rFonts w:asciiTheme="minorBidi" w:hAnsiTheme="minorBidi"/>
+              </w:rPr>
+              <w:t>3</w:t>
+            </w:r>
+          </w:p>
+        </w:tc>
+        <w:tc>
+          <w:tcPr>
+            <w:tcW w:w="4046" w:type="dxa"/>
+          </w:tcPr>
+          <w:p>
+            <w:pPr>
+              <w:rPr>
+                <w:rFonts w:asciiTheme="minorBidi" w:hAnsiTheme="minorBidi"/>
+              </w:rPr>
+            </w:pPr>
+            <w:r>
+              <w:rPr>
+                <w:rFonts w:asciiTheme="minorBidi" w:hAnsiTheme="minorBidi"/>
+              </w:rPr>
+              <w:t xml:space="preserve">User selects </w:t>
+            </w:r>
+            <w:r>
+              <w:rPr>
+                <w:rFonts w:asciiTheme="minorBidi" w:hAnsiTheme="minorBidi"/>
+              </w:rPr>
+              <w:t>the country of preference</w:t>
+            </w:r>
+          </w:p>
+        </w:tc>
+        <w:tc>
+          <w:tcPr>
+            <w:tcW w:w="4404" w:type="dxa"/>
+          </w:tcPr>
+          <w:p>
+            <w:pPr>
+              <w:rPr>
+                <w:rFonts w:asciiTheme="minorBidi" w:hAnsiTheme="minorBidi"/>
+              </w:rPr>
+            </w:pPr>
+          </w:p>
+        </w:tc>
+      </w:tr>
+      <w:tr>
+        <w:tc>
+          <w:tcPr>
+            <w:tcW w:w="900" w:type="dxa"/>
+          </w:tcPr>
+          <w:p>
+            <w:pPr>
+              <w:rPr>
+                <w:rFonts w:asciiTheme="minorBidi" w:hAnsiTheme="minorBidi"/>
+              </w:rPr>
+            </w:pPr>
+            <w:r>
+              <w:rPr>
+                <w:rFonts w:asciiTheme="minorBidi" w:hAnsiTheme="minorBidi"/>
+              </w:rPr>
+              <w:t>4</w:t>
+            </w:r>
+          </w:p>
+        </w:tc>
+        <w:tc>
+          <w:tcPr>
+            <w:tcW w:w="4046" w:type="dxa"/>
+          </w:tcPr>
+          <w:p>
+            <w:pPr>
+              <w:rPr>
+                <w:rFonts w:asciiTheme="minorBidi" w:hAnsiTheme="minorBidi"/>
+              </w:rPr>
+            </w:pPr>
+          </w:p>
+        </w:tc>
+        <w:tc>
+          <w:tcPr>
+            <w:tcW w:w="4404" w:type="dxa"/>
+          </w:tcPr>
+          <w:p>
+            <w:pPr>
+              <w:rPr>
+                <w:rFonts w:asciiTheme="minorBidi" w:hAnsiTheme="minorBidi"/>
+              </w:rPr>
+            </w:pPr>
+            <w:r>
+              <w:rPr>
+                <w:rFonts w:asciiTheme="minorBidi" w:hAnsiTheme="minorBidi"/>
+              </w:rPr>
+              <w:t xml:space="preserve">System loads </w:t>
+            </w:r>
+            <w:r>
+              <w:rPr>
+                <w:rFonts w:asciiTheme="minorBidi" w:hAnsiTheme="minorBidi"/>
+              </w:rPr>
+              <w:t>the holidays of the selected country and add them to the calendar</w:t>
+            </w:r>
+          </w:p>
+        </w:tc>
+      </w:tr>
+    </w:tbl>
+    <w:p>
+      <w:pPr>
+        <w:rPr>
+          <w:b/>
+          <w:bCs/>
+        </w:rPr>
+      </w:pPr>
+      <w:bookmarkStart w:id="0" w:name="_GoBack"/>
+      <w:bookmarkEnd w:id="0"/>
+    </w:p>
+    <w:p/>
+    <w:p>
+      <w:pPr>
+        <w:rPr>
+          <w:b/>
+          <w:bCs/>
+        </w:rPr>
+      </w:pPr>
+    </w:p>
+    <w:p>
+      <w:pPr>
+        <w:rPr>
+          <w:b/>
+          <w:bCs/>
+        </w:rPr>
+      </w:pPr>
+    </w:p>
     <w:p/>
     <w:sectPr>
       <w:pgSz w:w="12240" w:h="15840"/>
@@ -4341,6 +4920,241 @@
     </w:lvl>
   </w:abstractNum>
   <w:abstractNum w:abstractNumId="5">
+    <w:nsid w:val="395E00BA"/>
+    <w:multiLevelType w:val="multilevel"/>
+    <w:tmpl w:val="2A1E2248"/>
+    <w:lvl w:ilvl="0">
+      <w:start w:val="1"/>
+      <w:numFmt w:val="decimal"/>
+      <w:lvlText w:val="%1"/>
+      <w:lvlJc w:val="left"/>
+      <w:pPr>
+        <w:ind w:left="360" w:hanging="360"/>
+      </w:pPr>
+      <w:rPr>
+        <w:rFonts w:hint="default"/>
+        <w:b w:val="0"/>
+      </w:rPr>
+    </w:lvl>
+    <w:lvl w:ilvl="1">
+      <w:start w:val="1"/>
+      <w:numFmt w:val="decimal"/>
+      <w:lvlText w:val="%1.%2"/>
+      <w:lvlJc w:val="left"/>
+      <w:pPr>
+        <w:ind w:left="360" w:hanging="360"/>
+      </w:pPr>
+      <w:rPr>
+        <w:rFonts w:hint="default"/>
+        <w:b w:val="0"/>
+      </w:rPr>
+    </w:lvl>
+    <w:lvl w:ilvl="2">
+      <w:start w:val="1"/>
+      <w:numFmt w:val="decimal"/>
+      <w:lvlText w:val="%1.%2.%3"/>
+      <w:lvlJc w:val="left"/>
+      <w:pPr>
+        <w:ind w:left="720" w:hanging="720"/>
+      </w:pPr>
+      <w:rPr>
+        <w:rFonts w:hint="default"/>
+        <w:b w:val="0"/>
+      </w:rPr>
+    </w:lvl>
+    <w:lvl w:ilvl="3">
+      <w:start w:val="1"/>
+      <w:numFmt w:val="decimal"/>
+      <w:lvlText w:val="%1.%2.%3.%4"/>
+      <w:lvlJc w:val="left"/>
+      <w:pPr>
+        <w:ind w:left="720" w:hanging="720"/>
+      </w:pPr>
+      <w:rPr>
+        <w:rFonts w:hint="default"/>
+        <w:b w:val="0"/>
+      </w:rPr>
+    </w:lvl>
+    <w:lvl w:ilvl="4">
+      <w:start w:val="1"/>
+      <w:numFmt w:val="decimal"/>
+      <w:lvlText w:val="%1.%2.%3.%4.%5"/>
+      <w:lvlJc w:val="left"/>
+      <w:pPr>
+        <w:ind w:left="1080" w:hanging="1080"/>
+      </w:pPr>
+      <w:rPr>
+        <w:rFonts w:hint="default"/>
+        <w:b w:val="0"/>
+      </w:rPr>
+    </w:lvl>
+    <w:lvl w:ilvl="5">
+      <w:start w:val="1"/>
+      <w:numFmt w:val="decimal"/>
+      <w:lvlText w:val="%1.%2.%3.%4.%5.%6"/>
+      <w:lvlJc w:val="left"/>
+      <w:pPr>
+        <w:ind w:left="1080" w:hanging="1080"/>
+      </w:pPr>
+      <w:rPr>
+        <w:rFonts w:hint="default"/>
+        <w:b w:val="0"/>
+      </w:rPr>
+    </w:lvl>
+    <w:lvl w:ilvl="6">
+      <w:start w:val="1"/>
+      <w:numFmt w:val="decimal"/>
+      <w:lvlText w:val="%1.%2.%3.%4.%5.%6.%7"/>
+      <w:lvlJc w:val="left"/>
+      <w:pPr>
+        <w:ind w:left="1440" w:hanging="1440"/>
+      </w:pPr>
+      <w:rPr>
+        <w:rFonts w:hint="default"/>
+        <w:b w:val="0"/>
+      </w:rPr>
+    </w:lvl>
+    <w:lvl w:ilvl="7">
+      <w:start w:val="1"/>
+      <w:numFmt w:val="decimal"/>
+      <w:lvlText w:val="%1.%2.%3.%4.%5.%6.%7.%8"/>
+      <w:lvlJc w:val="left"/>
+      <w:pPr>
+        <w:ind w:left="1440" w:hanging="1440"/>
+      </w:pPr>
+      <w:rPr>
+        <w:rFonts w:hint="default"/>
+        <w:b w:val="0"/>
+      </w:rPr>
+    </w:lvl>
+    <w:lvl w:ilvl="8">
+      <w:start w:val="1"/>
+      <w:numFmt w:val="decimal"/>
+      <w:lvlText w:val="%1.%2.%3.%4.%5.%6.%7.%8.%9"/>
+      <w:lvlJc w:val="left"/>
+      <w:pPr>
+        <w:ind w:left="1800" w:hanging="1800"/>
+      </w:pPr>
+      <w:rPr>
+        <w:rFonts w:hint="default"/>
+        <w:b w:val="0"/>
+      </w:rPr>
+    </w:lvl>
+  </w:abstractNum>
+  <w:abstractNum w:abstractNumId="6">
+    <w:nsid w:val="412565BB"/>
+    <w:multiLevelType w:val="multilevel"/>
+    <w:tmpl w:val="194CB842"/>
+    <w:lvl w:ilvl="0">
+      <w:start w:val="1"/>
+      <w:numFmt w:val="decimal"/>
+      <w:lvlText w:val="%1"/>
+      <w:lvlJc w:val="left"/>
+      <w:pPr>
+        <w:ind w:left="360" w:hanging="360"/>
+      </w:pPr>
+      <w:rPr>
+        <w:rFonts w:hint="default"/>
+      </w:rPr>
+    </w:lvl>
+    <w:lvl w:ilvl="1">
+      <w:start w:val="1"/>
+      <w:numFmt w:val="decimal"/>
+      <w:lvlText w:val="%1.%2"/>
+      <w:lvlJc w:val="left"/>
+      <w:pPr>
+        <w:ind w:left="360" w:hanging="360"/>
+      </w:pPr>
+      <w:rPr>
+        <w:rFonts w:hint="default"/>
+      </w:rPr>
+    </w:lvl>
+    <w:lvl w:ilvl="2">
+      <w:start w:val="1"/>
+      <w:numFmt w:val="decimal"/>
+      <w:lvlText w:val="%1.%2.%3"/>
+      <w:lvlJc w:val="left"/>
+      <w:pPr>
+        <w:ind w:left="720" w:hanging="720"/>
+      </w:pPr>
+      <w:rPr>
+        <w:rFonts w:hint="default"/>
+      </w:rPr>
+    </w:lvl>
+    <w:lvl w:ilvl="3">
+      <w:start w:val="1"/>
+      <w:numFmt w:val="decimal"/>
+      <w:lvlText w:val="%1.%2.%3.%4"/>
+      <w:lvlJc w:val="left"/>
+      <w:pPr>
+        <w:ind w:left="720" w:hanging="720"/>
+      </w:pPr>
+      <w:rPr>
+        <w:rFonts w:hint="default"/>
+      </w:rPr>
+    </w:lvl>
+    <w:lvl w:ilvl="4">
+      <w:start w:val="1"/>
+      <w:numFmt w:val="decimal"/>
+      <w:lvlText w:val="%1.%2.%3.%4.%5"/>
+      <w:lvlJc w:val="left"/>
+      <w:pPr>
+        <w:ind w:left="1080" w:hanging="1080"/>
+      </w:pPr>
+      <w:rPr>
+        <w:rFonts w:hint="default"/>
+      </w:rPr>
+    </w:lvl>
+    <w:lvl w:ilvl="5">
+      <w:start w:val="1"/>
+      <w:numFmt w:val="decimal"/>
+      <w:lvlText w:val="%1.%2.%3.%4.%5.%6"/>
+      <w:lvlJc w:val="left"/>
+      <w:pPr>
+        <w:ind w:left="1080" w:hanging="1080"/>
+      </w:pPr>
+      <w:rPr>
+        <w:rFonts w:hint="default"/>
+      </w:rPr>
+    </w:lvl>
+    <w:lvl w:ilvl="6">
+      <w:start w:val="1"/>
+      <w:numFmt w:val="decimal"/>
+      <w:lvlText w:val="%1.%2.%3.%4.%5.%6.%7"/>
+      <w:lvlJc w:val="left"/>
+      <w:pPr>
+        <w:ind w:left="1440" w:hanging="1440"/>
+      </w:pPr>
+      <w:rPr>
+        <w:rFonts w:hint="default"/>
+      </w:rPr>
+    </w:lvl>
+    <w:lvl w:ilvl="7">
+      <w:start w:val="1"/>
+      <w:numFmt w:val="decimal"/>
+      <w:lvlText w:val="%1.%2.%3.%4.%5.%6.%7.%8"/>
+      <w:lvlJc w:val="left"/>
+      <w:pPr>
+        <w:ind w:left="1440" w:hanging="1440"/>
+      </w:pPr>
+      <w:rPr>
+        <w:rFonts w:hint="default"/>
+      </w:rPr>
+    </w:lvl>
+    <w:lvl w:ilvl="8">
+      <w:start w:val="1"/>
+      <w:numFmt w:val="decimal"/>
+      <w:lvlText w:val="%1.%2.%3.%4.%5.%6.%7.%8.%9"/>
+      <w:lvlJc w:val="left"/>
+      <w:pPr>
+        <w:ind w:left="1800" w:hanging="1800"/>
+      </w:pPr>
+      <w:rPr>
+        <w:rFonts w:hint="default"/>
+      </w:rPr>
+    </w:lvl>
+  </w:abstractNum>
+  <w:abstractNum w:abstractNumId="7">
     <w:nsid w:val="4397438E"/>
     <w:multiLevelType w:val="multilevel"/>
     <w:tmpl w:val="B06A5A72"/>
@@ -4453,7 +5267,7 @@
       </w:rPr>
     </w:lvl>
   </w:abstractNum>
-  <w:abstractNum w:abstractNumId="6">
+  <w:abstractNum w:abstractNumId="8">
     <w:nsid w:val="58493112"/>
     <w:multiLevelType w:val="multilevel"/>
     <w:tmpl w:val="5B52EDBC"/>
@@ -4566,7 +5380,7 @@
       </w:rPr>
     </w:lvl>
   </w:abstractNum>
-  <w:abstractNum w:abstractNumId="7">
+  <w:abstractNum w:abstractNumId="9">
     <w:nsid w:val="5E1D38C6"/>
     <w:multiLevelType w:val="multilevel"/>
     <w:tmpl w:val="9AB0E294"/>
@@ -4679,7 +5493,7 @@
       </w:rPr>
     </w:lvl>
   </w:abstractNum>
-  <w:abstractNum w:abstractNumId="8">
+  <w:abstractNum w:abstractNumId="10">
     <w:nsid w:val="5F447519"/>
     <w:multiLevelType w:val="multilevel"/>
     <w:tmpl w:val="0E9A73A8"/>
@@ -4792,10 +5606,123 @@
       </w:rPr>
     </w:lvl>
   </w:abstractNum>
-  <w:abstractNum w:abstractNumId="9">
+  <w:abstractNum w:abstractNumId="11">
     <w:nsid w:val="66DC5DD0"/>
     <w:multiLevelType w:val="multilevel"/>
     <w:tmpl w:val="90464BDA"/>
+    <w:lvl w:ilvl="0">
+      <w:start w:val="1"/>
+      <w:numFmt w:val="decimal"/>
+      <w:lvlText w:val="%1"/>
+      <w:lvlJc w:val="left"/>
+      <w:pPr>
+        <w:ind w:left="360" w:hanging="360"/>
+      </w:pPr>
+      <w:rPr>
+        <w:rFonts w:hint="default"/>
+      </w:rPr>
+    </w:lvl>
+    <w:lvl w:ilvl="1">
+      <w:start w:val="1"/>
+      <w:numFmt w:val="decimal"/>
+      <w:lvlText w:val="%1.%2"/>
+      <w:lvlJc w:val="left"/>
+      <w:pPr>
+        <w:ind w:left="360" w:hanging="360"/>
+      </w:pPr>
+      <w:rPr>
+        <w:rFonts w:hint="default"/>
+      </w:rPr>
+    </w:lvl>
+    <w:lvl w:ilvl="2">
+      <w:start w:val="1"/>
+      <w:numFmt w:val="decimal"/>
+      <w:lvlText w:val="%1.%2.%3"/>
+      <w:lvlJc w:val="left"/>
+      <w:pPr>
+        <w:ind w:left="720" w:hanging="720"/>
+      </w:pPr>
+      <w:rPr>
+        <w:rFonts w:hint="default"/>
+      </w:rPr>
+    </w:lvl>
+    <w:lvl w:ilvl="3">
+      <w:start w:val="1"/>
+      <w:numFmt w:val="decimal"/>
+      <w:lvlText w:val="%1.%2.%3.%4"/>
+      <w:lvlJc w:val="left"/>
+      <w:pPr>
+        <w:ind w:left="720" w:hanging="720"/>
+      </w:pPr>
+      <w:rPr>
+        <w:rFonts w:hint="default"/>
+      </w:rPr>
+    </w:lvl>
+    <w:lvl w:ilvl="4">
+      <w:start w:val="1"/>
+      <w:numFmt w:val="decimal"/>
+      <w:lvlText w:val="%1.%2.%3.%4.%5"/>
+      <w:lvlJc w:val="left"/>
+      <w:pPr>
+        <w:ind w:left="1080" w:hanging="1080"/>
+      </w:pPr>
+      <w:rPr>
+        <w:rFonts w:hint="default"/>
+      </w:rPr>
+    </w:lvl>
+    <w:lvl w:ilvl="5">
+      <w:start w:val="1"/>
+      <w:numFmt w:val="decimal"/>
+      <w:lvlText w:val="%1.%2.%3.%4.%5.%6"/>
+      <w:lvlJc w:val="left"/>
+      <w:pPr>
+        <w:ind w:left="1080" w:hanging="1080"/>
+      </w:pPr>
+      <w:rPr>
+        <w:rFonts w:hint="default"/>
+      </w:rPr>
+    </w:lvl>
+    <w:lvl w:ilvl="6">
+      <w:start w:val="1"/>
+      <w:numFmt w:val="decimal"/>
+      <w:lvlText w:val="%1.%2.%3.%4.%5.%6.%7"/>
+      <w:lvlJc w:val="left"/>
+      <w:pPr>
+        <w:ind w:left="1440" w:hanging="1440"/>
+      </w:pPr>
+      <w:rPr>
+        <w:rFonts w:hint="default"/>
+      </w:rPr>
+    </w:lvl>
+    <w:lvl w:ilvl="7">
+      <w:start w:val="1"/>
+      <w:numFmt w:val="decimal"/>
+      <w:lvlText w:val="%1.%2.%3.%4.%5.%6.%7.%8"/>
+      <w:lvlJc w:val="left"/>
+      <w:pPr>
+        <w:ind w:left="1440" w:hanging="1440"/>
+      </w:pPr>
+      <w:rPr>
+        <w:rFonts w:hint="default"/>
+      </w:rPr>
+    </w:lvl>
+    <w:lvl w:ilvl="8">
+      <w:start w:val="1"/>
+      <w:numFmt w:val="decimal"/>
+      <w:lvlText w:val="%1.%2.%3.%4.%5.%6.%7.%8.%9"/>
+      <w:lvlJc w:val="left"/>
+      <w:pPr>
+        <w:ind w:left="1800" w:hanging="1800"/>
+      </w:pPr>
+      <w:rPr>
+        <w:rFonts w:hint="default"/>
+      </w:rPr>
+    </w:lvl>
+  </w:abstractNum>
+  <w:abstractNum w:abstractNumId="12">
+    <w:nsid w:val="7F0E13F7"/>
+    <w:multiLevelType w:val="multilevel"/>
+    <w:tmpl w:val="304090DE"/>
     <w:lvl w:ilvl="0">
       <w:start w:val="1"/>
       <w:numFmt w:val="decimal"/>
@@ -4909,31 +5836,40 @@
     <w:abstractNumId w:val="1"/>
   </w:num>
   <w:num w:numId="2">
-    <w:abstractNumId w:val="9"/>
+    <w:abstractNumId w:val="11"/>
   </w:num>
   <w:num w:numId="3">
     <w:abstractNumId w:val="3"/>
   </w:num>
   <w:num w:numId="4">
-    <w:abstractNumId w:val="6"/>
+    <w:abstractNumId w:val="8"/>
   </w:num>
   <w:num w:numId="5">
     <w:abstractNumId w:val="4"/>
   </w:num>
   <w:num w:numId="6">
-    <w:abstractNumId w:val="7"/>
+    <w:abstractNumId w:val="9"/>
   </w:num>
   <w:num w:numId="7">
     <w:abstractNumId w:val="2"/>
   </w:num>
   <w:num w:numId="8">
-    <w:abstractNumId w:val="5"/>
+    <w:abstractNumId w:val="7"/>
   </w:num>
   <w:num w:numId="9">
     <w:abstractNumId w:val="0"/>
   </w:num>
   <w:num w:numId="10">
-    <w:abstractNumId w:val="8"/>
+    <w:abstractNumId w:val="10"/>
+  </w:num>
+  <w:num w:numId="11">
+    <w:abstractNumId w:val="12"/>
+  </w:num>
+  <w:num w:numId="12">
+    <w:abstractNumId w:val="5"/>
+  </w:num>
+  <w:num w:numId="13">
+    <w:abstractNumId w:val="6"/>
   </w:num>
 </w:numbering>
 </file>

</xml_diff>